<commit_message>
update effort and eval tables fix various formatting issues
</commit_message>
<xml_diff>
--- a/UF_PT_PACKET.docx
+++ b/UF_PT_PACKET.docx
@@ -6867,7 +6867,7 @@
                 <w:rFonts w:ascii="Times New Roman" w:hAnsi="Times New Roman" w:cs="Times New Roman"/>
                 <w:color w:val="000000"/>
               </w:rPr>
-              <w:t>Oceanography, Chemical and Physical.</w:t>
+              <w:t>Marine Biology and Biological Oceanography.</w:t>
             </w:r>
           </w:p>
         </w:tc>
@@ -6931,7 +6931,7 @@
                 <w:rFonts w:ascii="Times New Roman" w:hAnsi="Times New Roman" w:cs="Times New Roman"/>
                 <w:color w:val="000000"/>
               </w:rPr>
-              <w:t>2016</w:t>
+              <w:t>2015</w:t>
             </w:r>
           </w:p>
         </w:tc>
@@ -13868,7 +13868,7 @@
                 <w:sz w:val="20"/>
                 <w:szCs w:val="20"/>
               </w:rPr>
-              <w:t>Course ac</w:t>
+              <w:t>Co</w:t>
             </w:r>
             <w:r>
               <w:rPr>
@@ -13877,7 +13877,7 @@
                 <w:sz w:val="20"/>
                 <w:szCs w:val="20"/>
               </w:rPr>
-              <w:t>tivities and assignments improved my ability to analyze, solve problems, and/or think critically.</w:t>
+              <w:t>urse activities and assignments improved my ability to analyze, solve problems, and/or think critically.</w:t>
             </w:r>
           </w:p>
         </w:tc>
@@ -14712,21 +14712,14 @@
           <w:rFonts w:ascii="Times New Roman" w:hAnsi="Times New Roman" w:cs="Times New Roman"/>
           <w:color w:val="000000"/>
         </w:rPr>
-        <w:t>T</w:t>
-      </w:r>
-      <w:r>
-        <w:rPr>
-          <w:rFonts w:ascii="Times New Roman" w:hAnsi="Times New Roman" w:cs="Times New Roman"/>
-          <w:color w:val="000000"/>
-        </w:rPr>
-        <w:t>his section is for those units where faculty are expected to develop portfolios in which they document excellence in educational scholarship, leadership and service.  If you are in one of these units, include a summary of the recommended portfolio, if avai</w:t>
-      </w:r>
-      <w:r>
-        <w:rPr>
-          <w:rFonts w:ascii="Times New Roman" w:hAnsi="Times New Roman" w:cs="Times New Roman"/>
-          <w:color w:val="000000"/>
-        </w:rPr>
-        <w:t>lable. The full portfolio should be available off-line and may be requested for review.</w:t>
+        <w:t>This section is for those units where faculty are expected to develop portfolios in which they document excellence in educational scholarship, leadership and service.  If you are in one of these units, include a summary of the recommended portfolio, if ava</w:t>
+      </w:r>
+      <w:r>
+        <w:rPr>
+          <w:rFonts w:ascii="Times New Roman" w:hAnsi="Times New Roman" w:cs="Times New Roman"/>
+          <w:color w:val="000000"/>
+        </w:rPr>
+        <w:t>ilable. The full portfolio should be available off-line and may be requested for review.</w:t>
       </w:r>
     </w:p>
     <w:p>
@@ -14790,14 +14783,14 @@
           <w:rFonts w:ascii="Times New Roman" w:hAnsi="Times New Roman" w:cs="Times New Roman"/>
           <w:color w:val="000000"/>
         </w:rPr>
-        <w:t xml:space="preserve"> of materials that document the instr</w:t>
-      </w:r>
-      <w:r>
-        <w:rPr>
-          <w:rFonts w:ascii="Times New Roman" w:hAnsi="Times New Roman" w:cs="Times New Roman"/>
-          <w:color w:val="000000"/>
-        </w:rPr>
-        <w:t>uctional accomplishments described in Section 9.  Examples may include sample exams, excerpts from syllabi, and any evidence of teaching effectiveness.  Select sample materials carefully: the quality of the materials is more important than their quantity.</w:t>
+        <w:t xml:space="preserve"> of materials that document the inst</w:t>
+      </w:r>
+      <w:r>
+        <w:rPr>
+          <w:rFonts w:ascii="Times New Roman" w:hAnsi="Times New Roman" w:cs="Times New Roman"/>
+          <w:color w:val="000000"/>
+        </w:rPr>
+        <w:t>ructional accomplishments described in Section 9.  Examples may include sample exams, excerpts from syllabi, and any evidence of teaching effectiveness.  Select sample materials carefully: the quality of the materials is more important than their quantity.</w:t>
       </w:r>
     </w:p>
     <w:p>
@@ -18107,14 +18100,14 @@
           <w:color w:val="000000"/>
         </w:rPr>
         <w:tab/>
-        <w:t>Bibliograp</w:t>
-      </w:r>
-      <w:r>
-        <w:rPr>
-          <w:rFonts w:ascii="Times New Roman" w:hAnsi="Times New Roman" w:cs="Times New Roman"/>
-          <w:color w:val="000000"/>
-        </w:rPr>
-        <w:t>hies/Catalogs (Author, Co-author(s), Title, Publisher, Place of Publication, Date, Inclusive Pages)</w:t>
+        <w:t>Bib</w:t>
+      </w:r>
+      <w:r>
+        <w:rPr>
+          <w:rFonts w:ascii="Times New Roman" w:hAnsi="Times New Roman" w:cs="Times New Roman"/>
+          <w:color w:val="000000"/>
+        </w:rPr>
+        <w:t>liographies/Catalogs (Author, Co-author(s), Title, Publisher, Place of Publication, Date, Inclusive Pages)</w:t>
       </w:r>
     </w:p>
     <w:tbl>
@@ -18292,14 +18285,14 @@
           <w:color w:val="000000"/>
         </w:rPr>
         <w:tab/>
-        <w:t xml:space="preserve">Reviews (Author, Co-author(s), Title and </w:t>
-      </w:r>
-      <w:r>
-        <w:rPr>
-          <w:rFonts w:ascii="Times New Roman" w:hAnsi="Times New Roman" w:cs="Times New Roman"/>
-          <w:color w:val="000000"/>
-        </w:rPr>
-        <w:t>Author of Work Reviewed, Where Review was Published, Date, Inclusive Pages)</w:t>
+        <w:t>Reviews (Author, Co-author(s), Tit</w:t>
+      </w:r>
+      <w:r>
+        <w:rPr>
+          <w:rFonts w:ascii="Times New Roman" w:hAnsi="Times New Roman" w:cs="Times New Roman"/>
+          <w:color w:val="000000"/>
+        </w:rPr>
+        <w:t>le and Author of Work Reviewed, Where Review was Published, Date, Inclusive Pages)</w:t>
       </w:r>
     </w:p>
     <w:tbl>
@@ -20828,7 +20821,7 @@
                 <w:rFonts w:ascii="Times New Roman" w:hAnsi="Times New Roman" w:cs="Times New Roman"/>
                 <w:color w:val="000000"/>
               </w:rPr>
-              <w:t>Aug/21 - Jan/23</w:t>
+              <w:t>Aug/21 - Nov/23</w:t>
             </w:r>
           </w:p>
         </w:tc>
@@ -25714,7 +25707,7 @@
           <w:bCs/>
           <w:color w:val="000000"/>
         </w:rPr>
-        <w:t xml:space="preserve">To be entered by </w:t>
+        <w:t>To be ente</w:t>
       </w:r>
       <w:r>
         <w:rPr>
@@ -25723,7 +25716,7 @@
           <w:bCs/>
           <w:color w:val="000000"/>
         </w:rPr>
-        <w:t xml:space="preserve">department/unit administrator. Candidate may respond using OPT system. </w:t>
+        <w:t xml:space="preserve">red by department/unit administrator. Candidate may respond using OPT system. </w:t>
       </w:r>
     </w:p>
     <w:p>
@@ -27655,25 +27648,25 @@
       </w:rPr>
     </w:lvl>
   </w:abstractNum>
-  <w:num w:numId="1" w16cid:durableId="1179848616">
+  <w:num w:numId="1" w16cid:durableId="537546786">
     <w:abstractNumId w:val="3"/>
   </w:num>
-  <w:num w:numId="2" w16cid:durableId="1408385859">
+  <w:num w:numId="2" w16cid:durableId="2098672358">
     <w:abstractNumId w:val="6"/>
   </w:num>
-  <w:num w:numId="3" w16cid:durableId="676158159">
+  <w:num w:numId="3" w16cid:durableId="1671516905">
     <w:abstractNumId w:val="5"/>
   </w:num>
-  <w:num w:numId="4" w16cid:durableId="287518154">
+  <w:num w:numId="4" w16cid:durableId="1796018328">
     <w:abstractNumId w:val="0"/>
   </w:num>
-  <w:num w:numId="5" w16cid:durableId="1483885302">
+  <w:num w:numId="5" w16cid:durableId="1394236567">
     <w:abstractNumId w:val="2"/>
   </w:num>
-  <w:num w:numId="6" w16cid:durableId="2085763982">
+  <w:num w:numId="6" w16cid:durableId="1141533494">
     <w:abstractNumId w:val="4"/>
   </w:num>
-  <w:num w:numId="7" w16cid:durableId="1747994799">
+  <w:num w:numId="7" w16cid:durableId="914898028">
     <w:abstractNumId w:val="1"/>
   </w:num>
 </w:numbering>

</xml_diff>